<commit_message>
new shema and doc
</commit_message>
<xml_diff>
--- a/Documentation API.docx
+++ b/Documentation API.docx
@@ -162,6 +162,9 @@
       </w:r>
     </w:p>
     <w:p>
+      <w:pPr>
+        <w:ind w:firstLine="708"/>
+      </w:pPr>
       <w:r>
         <w:t xml:space="preserve">Si « localhost » ne fonctionne pas, vous pouvez le remplacer par l’adresse </w:t>
       </w:r>
@@ -1465,7 +1468,7 @@
           <w:sz w:val="28"/>
           <w:szCs w:val="28"/>
         </w:rPr>
-        <w:t>atégorie (Admin) :</w:t>
+        <w:t>atégorie :</w:t>
       </w:r>
     </w:p>
     <w:p>
@@ -1476,13 +1479,13 @@
         <w:rPr>
           <w:color w:val="8DD873" w:themeColor="accent6" w:themeTint="99"/>
         </w:rPr>
-        <w:t xml:space="preserve">GET  </w:t>
+        <w:t xml:space="preserve">GET </w:t>
       </w:r>
       <w:r>
         <w:rPr>
           <w:color w:val="FF0000"/>
         </w:rPr>
-        <w:t xml:space="preserve">AUTH </w:t>
+        <w:t xml:space="preserve"> </w:t>
       </w:r>
       <w:hyperlink w:history="1"/>
       <w:r>
@@ -1762,7 +1765,7 @@
           <w:sz w:val="28"/>
           <w:szCs w:val="28"/>
         </w:rPr>
-        <w:t>Récupération des collections (Admin) :</w:t>
+        <w:t>Récupération des collections :</w:t>
       </w:r>
     </w:p>
     <w:p>
@@ -2005,7 +2008,7 @@
           <w:szCs w:val="28"/>
         </w:rPr>
         <w:lastRenderedPageBreak/>
-        <w:t>Récupération des commentaires (Admin) :</w:t>
+        <w:t>Récupération des commentaires:</w:t>
       </w:r>
     </w:p>
     <w:p>
@@ -2016,19 +2019,13 @@
         <w:rPr>
           <w:color w:val="8DD873" w:themeColor="accent6" w:themeTint="99"/>
         </w:rPr>
-        <w:t xml:space="preserve">GET  </w:t>
-      </w:r>
-      <w:r>
-        <w:rPr>
-          <w:color w:val="8DD873" w:themeColor="accent6" w:themeTint="99"/>
-        </w:rPr>
-        <w:t xml:space="preserve"> </w:t>
+        <w:t xml:space="preserve">GET </w:t>
       </w:r>
       <w:r>
         <w:rPr>
           <w:color w:val="FF0000"/>
         </w:rPr>
-        <w:t xml:space="preserve">AUTH </w:t>
+        <w:t xml:space="preserve"> </w:t>
       </w:r>
       <w:hyperlink w:history="1"/>
       <w:r>
@@ -2192,8 +2189,50 @@
           </w:p>
         </w:tc>
       </w:tr>
+      <w:tr>
+        <w:tc>
+          <w:tcPr>
+            <w:tcW w:w="4531" w:type="dxa"/>
+          </w:tcPr>
+          <w:p>
+            <w:proofErr w:type="spellStart"/>
+            <w:r>
+              <w:t>livre_id</w:t>
+            </w:r>
+            <w:proofErr w:type="spellEnd"/>
+            <w:r>
+              <w:t xml:space="preserve">  (</w:t>
+            </w:r>
+            <w:proofErr w:type="spellStart"/>
+            <w:r>
+              <w:t>optio</w:t>
+            </w:r>
+            <w:proofErr w:type="spellEnd"/>
+            <w:r>
+              <w:t>)</w:t>
+            </w:r>
+          </w:p>
+        </w:tc>
+        <w:tc>
+          <w:tcPr>
+            <w:tcW w:w="4531" w:type="dxa"/>
+          </w:tcPr>
+          <w:p>
+            <w:r>
+              <w:t>L’identifiant du livre dont on souhaite récupérer les commentaire.</w:t>
+            </w:r>
+          </w:p>
+        </w:tc>
+      </w:tr>
     </w:tbl>
-    <w:p/>
+    <w:p>
+      <w:pPr>
+        <w:rPr>
+          <w:sz w:val="24"/>
+          <w:szCs w:val="24"/>
+        </w:rPr>
+      </w:pPr>
+    </w:p>
     <w:p>
       <w:pPr>
         <w:rPr>
@@ -2619,19 +2658,14 @@
       <w:pPr>
         <w:rPr>
           <w:color w:val="4C94D8" w:themeColor="text2" w:themeTint="80"/>
-          <w:lang w:val="en-GB"/>
-        </w:rPr>
-      </w:pPr>
-      <w:r>
-        <w:rPr>
-          <w:lang w:val="en-GB"/>
-        </w:rPr>
+        </w:rPr>
+      </w:pPr>
+      <w:r>
         <w:t xml:space="preserve"> </w:t>
       </w:r>
       <w:r>
         <w:rPr>
           <w:color w:val="8DD873" w:themeColor="accent6" w:themeTint="99"/>
-          <w:lang w:val="en-GB"/>
         </w:rPr>
         <w:t xml:space="preserve">GET  </w:t>
       </w:r>
@@ -2639,7 +2673,6 @@
       <w:r>
         <w:rPr>
           <w:color w:val="8DD873" w:themeColor="accent6" w:themeTint="99"/>
-          <w:lang w:val="en-GB"/>
         </w:rPr>
         <w:t xml:space="preserve"> </w:t>
       </w:r>
@@ -2648,33 +2681,8 @@
           <w:rPr>
             <w:rStyle w:val="Lienhypertexte"/>
             <w:color w:val="4C94D8" w:themeColor="text2" w:themeTint="80"/>
-            <w:lang w:val="en-GB"/>
           </w:rPr>
-          <w:t>http://localhost:8080/</w:t>
-        </w:r>
-        <w:r>
-          <w:rPr>
-            <w:rStyle w:val="Lienhypertexte"/>
-            <w:color w:val="4C94D8" w:themeColor="text2" w:themeTint="80"/>
-            <w:lang w:val="en-GB"/>
-          </w:rPr>
-          <w:t>verif_</w:t>
-        </w:r>
-        <w:r>
-          <w:rPr>
-            <w:rStyle w:val="Lienhypertexte"/>
-            <w:color w:val="4C94D8" w:themeColor="text2" w:themeTint="80"/>
-            <w:lang w:val="en-GB"/>
-          </w:rPr>
-          <w:t>e</w:t>
-        </w:r>
-        <w:r>
-          <w:rPr>
-            <w:rStyle w:val="Lienhypertexte"/>
-            <w:color w:val="4C94D8" w:themeColor="text2" w:themeTint="80"/>
-            <w:lang w:val="en-GB"/>
-          </w:rPr>
-          <w:t>mail</w:t>
+          <w:t>http://localhost:8080/verif_email</w:t>
         </w:r>
       </w:hyperlink>
     </w:p>
@@ -2687,7 +2695,6 @@
       <w:r>
         <w:rPr>
           <w:color w:val="4C94D8" w:themeColor="text2" w:themeTint="80"/>
-          <w:lang w:val="en-GB"/>
         </w:rPr>
         <w:tab/>
       </w:r>
@@ -2753,6 +2760,7 @@
               <w:jc w:val="center"/>
             </w:pPr>
             <w:r>
+              <w:lastRenderedPageBreak/>
               <w:t>Champs</w:t>
             </w:r>
           </w:p>
@@ -2804,12 +2812,19 @@
           <w:szCs w:val="24"/>
         </w:rPr>
       </w:pPr>
-      <w:r>
-        <w:rPr>
-          <w:sz w:val="24"/>
-          <w:szCs w:val="24"/>
-        </w:rPr>
-        <w:lastRenderedPageBreak/>
+    </w:p>
+    <w:p>
+      <w:pPr>
+        <w:rPr>
+          <w:sz w:val="24"/>
+          <w:szCs w:val="24"/>
+        </w:rPr>
+      </w:pPr>
+      <w:r>
+        <w:rPr>
+          <w:sz w:val="24"/>
+          <w:szCs w:val="24"/>
+        </w:rPr>
         <w:t>Vous recevrez  une chaine de c</w:t>
       </w:r>
       <w:r>
@@ -2872,43 +2887,59 @@
       </w:r>
     </w:p>
     <w:p>
+      <w:pPr>
+        <w:rPr>
+          <w:lang w:val="en-GB"/>
+        </w:rPr>
+      </w:pPr>
       <w:r>
         <w:t xml:space="preserve"> </w:t>
       </w:r>
       <w:r>
         <w:rPr>
           <w:color w:val="F1A983" w:themeColor="accent2" w:themeTint="99"/>
+          <w:lang w:val="en-GB"/>
         </w:rPr>
         <w:t>POST</w:t>
       </w:r>
       <w:r>
         <w:rPr>
           <w:color w:val="F1A983" w:themeColor="accent2" w:themeTint="99"/>
+          <w:lang w:val="en-GB"/>
         </w:rPr>
         <w:t xml:space="preserve">  </w:t>
       </w:r>
       <w:r>
         <w:rPr>
           <w:color w:val="FF0000"/>
+          <w:lang w:val="en-GB"/>
         </w:rPr>
         <w:t>AUTH</w:t>
       </w:r>
       <w:r>
+        <w:rPr>
+          <w:lang w:val="en-GB"/>
+        </w:rPr>
         <w:t xml:space="preserve"> </w:t>
       </w:r>
       <w:hyperlink r:id="rId14" w:history="1"/>
       <w:r>
+        <w:rPr>
+          <w:lang w:val="en-GB"/>
+        </w:rPr>
         <w:t xml:space="preserve"> </w:t>
       </w:r>
       <w:r>
         <w:rPr>
           <w:color w:val="4C94D8" w:themeColor="text2" w:themeTint="80"/>
+          <w:lang w:val="en-GB"/>
         </w:rPr>
         <w:t>http://localhost:8080/auteur/</w:t>
       </w:r>
       <w:r>
         <w:rPr>
           <w:color w:val="4C94D8" w:themeColor="text2" w:themeTint="80"/>
+          <w:lang w:val="en-GB"/>
         </w:rPr>
         <w:t>create</w:t>
       </w:r>
@@ -3471,13 +3502,6 @@
         </w:rPr>
         <w:t>aractère confirmant la réussite de votre requête.</w:t>
       </w:r>
-      <w:r>
-        <w:rPr>
-          <w:sz w:val="24"/>
-          <w:szCs w:val="24"/>
-        </w:rPr>
-        <w:t>*</w:t>
-      </w:r>
     </w:p>
     <w:p>
       <w:pPr>
@@ -3545,6 +3569,7 @@
           <w:sz w:val="24"/>
           <w:szCs w:val="24"/>
         </w:rPr>
+        <w:lastRenderedPageBreak/>
         <w:t>Paramètres</w:t>
       </w:r>
       <w:r>
@@ -4351,6 +4376,7 @@
     </w:p>
     <w:p>
       <w:r>
+        <w:lastRenderedPageBreak/>
         <w:t>ATTENTION : Vous et les a</w:t>
       </w:r>
       <w:r>
@@ -4417,7 +4443,6 @@
               <w:jc w:val="center"/>
             </w:pPr>
             <w:r>
-              <w:lastRenderedPageBreak/>
               <w:t>Champs</w:t>
             </w:r>
           </w:p>
@@ -4766,14 +4791,6 @@
     </w:p>
     <w:p>
       <w:pPr>
-        <w:rPr>
-          <w:sz w:val="24"/>
-          <w:szCs w:val="24"/>
-        </w:rPr>
-      </w:pPr>
-    </w:p>
-    <w:p>
-      <w:pPr>
         <w:ind w:firstLine="708"/>
         <w:rPr>
           <w:b/>
@@ -5066,6 +5083,7 @@
     </w:p>
     <w:p>
       <w:r>
+        <w:lastRenderedPageBreak/>
         <w:t>ATTENTION : Vous et les a</w:t>
       </w:r>
       <w:r>
@@ -5093,7 +5111,6 @@
           <w:sz w:val="24"/>
           <w:szCs w:val="24"/>
         </w:rPr>
-        <w:lastRenderedPageBreak/>
         <w:t>Paramèters</w:t>
       </w:r>
       <w:proofErr w:type="spellEnd"/>
@@ -5752,6 +5769,7 @@
     </w:p>
     <w:p>
       <w:r>
+        <w:lastRenderedPageBreak/>
         <w:t>ATTENTION : Vous et les a</w:t>
       </w:r>
       <w:r>
@@ -5772,7 +5790,6 @@
           <w:sz w:val="24"/>
           <w:szCs w:val="24"/>
         </w:rPr>
-        <w:lastRenderedPageBreak/>
         <w:t>Paramètres</w:t>
       </w:r>
       <w:r>
@@ -6416,6 +6433,12 @@
       </w:r>
     </w:p>
     <w:p>
+      <w:pPr>
+        <w:rPr>
+          <w:sz w:val="24"/>
+          <w:szCs w:val="24"/>
+        </w:rPr>
+      </w:pPr>
       <w:r>
         <w:rPr>
           <w:i/>
@@ -6440,6 +6463,7 @@
         <w:t xml:space="preserve"> </w:t>
       </w:r>
     </w:p>
+    <w:p/>
     <w:tbl>
       <w:tblPr>
         <w:tblStyle w:val="Grilledutableau"/>
@@ -6460,6 +6484,7 @@
               <w:jc w:val="center"/>
             </w:pPr>
             <w:r>
+              <w:lastRenderedPageBreak/>
               <w:t>Champs</w:t>
             </w:r>
           </w:p>
@@ -6531,7 +6556,6 @@
           <w:sz w:val="24"/>
           <w:szCs w:val="24"/>
         </w:rPr>
-        <w:lastRenderedPageBreak/>
         <w:t>Vous recevrez  une chaine de c</w:t>
       </w:r>
       <w:r>
@@ -7197,6 +7221,7 @@
               <w:jc w:val="center"/>
             </w:pPr>
             <w:r>
+              <w:lastRenderedPageBreak/>
               <w:t>Champs</w:t>
             </w:r>
           </w:p>
@@ -7330,7 +7355,6 @@
           </w:tcPr>
           <w:p>
             <w:r>
-              <w:lastRenderedPageBreak/>
               <w:t>p</w:t>
             </w:r>
             <w:r>
@@ -7720,7 +7744,6 @@
         <w:docPartUnique/>
       </w:docPartObj>
     </w:sdtPr>
-    <w:sdtEndPr/>
     <w:sdtContent>
       <w:p>
         <w:pPr>

</xml_diff>